<commit_message>
IPC class w5 - fixed
</commit_message>
<xml_diff>
--- a/CPR/Week 5/CP4P_Security_Activity_Answers.docx
+++ b/CPR/Week 5/CP4P_Security_Activity_Answers.docx
@@ -322,7 +322,7 @@
         </w:pBdr>
         <w:spacing w:after="60"/>
         <w:rPr>
-          <w:rFonts w:cstheme="minorBidi" w:hint="cs"/>
+          <w:rFonts w:cstheme="minorBidi"/>
           <w:color w:val="006400"/>
           <w:rtl/>
           <w:lang w:val="en-US" w:bidi="fa-IR"/>
@@ -332,21 +332,7 @@
         <w:rPr>
           <w:color w:val="006400"/>
         </w:rPr>
-        <w:t xml:space="preserve">The whole concept of having a program to save and manage your password has lots of benefits, likewise the convenience of just logging in with some few clicks or the absence of needing to memorize every password you set up for every webpage, it can also be a </w:t>
-      </w:r>
-      <w:proofErr w:type="gramStart"/>
-      <w:r>
-        <w:rPr>
-          <w:color w:val="006400"/>
-        </w:rPr>
-        <w:t>really good</w:t>
-      </w:r>
-      <w:proofErr w:type="gramEnd"/>
-      <w:r>
-        <w:rPr>
-          <w:color w:val="006400"/>
-        </w:rPr>
-        <w:t xml:space="preserve"> life saver </w:t>
+        <w:t xml:space="preserve">The whole concept of having a program to save and manage your password has lots of benefits, likewise the convenience of just logging in with some few clicks or the absence of needing to memorize every password you set up for every webpage, it can also be a really good life saver </w:t>
       </w:r>
       <w:r>
         <w:rPr>
@@ -411,21 +397,7 @@
         <w:rPr>
           <w:color w:val="006400"/>
         </w:rPr>
-        <w:t xml:space="preserve"> for </w:t>
-      </w:r>
-      <w:proofErr w:type="gramStart"/>
-      <w:r>
-        <w:rPr>
-          <w:color w:val="006400"/>
-        </w:rPr>
-        <w:t>example</w:t>
-      </w:r>
-      <w:proofErr w:type="gramEnd"/>
-      <w:r>
-        <w:rPr>
-          <w:color w:val="006400"/>
-        </w:rPr>
-        <w:t xml:space="preserve"> for any security issue your password manager account gets exposed, all of your accounts which were saved are going to be exposed to people. The other issue that people might encounter is if for any reason the lose access to passphrase manager app, they are not going to be able to log in any of their accounts</w:t>
+        <w:t xml:space="preserve"> for example for any security issue your password manager account gets exposed, all of your accounts which were saved are going to be exposed to people. The other issue that people might encounter is if for any reason the lose access to passphrase manager app, they are not going to be able to log in any of their accounts</w:t>
       </w:r>
     </w:p>
     <w:p>
@@ -584,21 +556,7 @@
         <w:rPr>
           <w:color w:val="006400"/>
         </w:rPr>
-        <w:t xml:space="preserve">The Generated passphrases are way to hard to remember and you might end up using a passphrase manager app again, so in case of memorizing, it is going to be difficult. The other problem is that there are too many tools online you will never be sure which one to use or trust to, it is possible that the tools you </w:t>
-      </w:r>
-      <w:proofErr w:type="gramStart"/>
-      <w:r>
-        <w:rPr>
-          <w:color w:val="006400"/>
-        </w:rPr>
-        <w:t>choose</w:t>
-      </w:r>
-      <w:proofErr w:type="gramEnd"/>
-      <w:r>
-        <w:rPr>
-          <w:color w:val="006400"/>
-        </w:rPr>
-        <w:t xml:space="preserve"> or use are somehow connected to manipulating users that are just going to save your passphrase easily without any problem.</w:t>
+        <w:t>The Generated passphrases are way to hard to remember and you might end up using a passphrase manager app again, so in case of memorizing, it is going to be difficult. The other problem is that there are too many tools online you will never be sure which one to use or trust to, it is possible that the tools you choose or use are somehow connected to manipulating users that are just going to save your passphrase easily without any problem.</w:t>
       </w:r>
     </w:p>
     <w:p>
@@ -697,21 +655,7 @@
         <w:rPr>
           <w:color w:val="006400"/>
         </w:rPr>
-        <w:t xml:space="preserve">It’s </w:t>
-      </w:r>
-      <w:proofErr w:type="gramStart"/>
-      <w:r>
-        <w:rPr>
-          <w:color w:val="006400"/>
-        </w:rPr>
-        <w:t>really easy</w:t>
-      </w:r>
-      <w:proofErr w:type="gramEnd"/>
-      <w:r>
-        <w:rPr>
-          <w:color w:val="006400"/>
-        </w:rPr>
-        <w:t xml:space="preserve"> and fast way to login or sign up in different places, and you can basically manage all of your accounts from one place.</w:t>
+        <w:t>It’s really easy and fast way to login or sign up in different places, and you can basically manage all of your accounts from one place.</w:t>
       </w:r>
     </w:p>
     <w:p>
@@ -727,19 +671,11 @@
           <w:color w:val="006400"/>
         </w:rPr>
       </w:pPr>
-      <w:proofErr w:type="gramStart"/>
-      <w:r>
-        <w:rPr>
-          <w:color w:val="006400"/>
-        </w:rPr>
-        <w:t>Also</w:t>
-      </w:r>
-      <w:proofErr w:type="gramEnd"/>
-      <w:r>
-        <w:rPr>
-          <w:color w:val="006400"/>
-        </w:rPr>
-        <w:t xml:space="preserve"> with this method you don’t need to save or memorize any piece of passphrase so its even more easier to use this method.</w:t>
+      <w:r>
+        <w:rPr>
+          <w:color w:val="006400"/>
+        </w:rPr>
+        <w:t>Also with this method you don’t need to save or memorize any piece of passphrase so its even more easier to use this method.</w:t>
       </w:r>
     </w:p>
     <w:p>
@@ -781,19 +717,11 @@
           <w:color w:val="006400"/>
         </w:rPr>
       </w:pPr>
-      <w:proofErr w:type="gramStart"/>
-      <w:r>
-        <w:rPr>
-          <w:color w:val="006400"/>
-        </w:rPr>
-        <w:t>Again</w:t>
-      </w:r>
-      <w:proofErr w:type="gramEnd"/>
-      <w:r>
-        <w:rPr>
-          <w:color w:val="006400"/>
-        </w:rPr>
-        <w:t xml:space="preserve"> with this method you are centering all of your accounts information on one place so if it </w:t>
+      <w:r>
+        <w:rPr>
+          <w:color w:val="006400"/>
+        </w:rPr>
+        <w:t xml:space="preserve">Again with this method you are centering all of your accounts information on one place so if it </w:t>
       </w:r>
       <w:r>
         <w:rPr>
@@ -918,21 +846,7 @@
         <w:rPr>
           <w:color w:val="006400"/>
         </w:rPr>
-        <w:t xml:space="preserve">for keeping my info safe, I try to keep a balance between using convenient tools and safety practices, for instance I divided my accounts in two group, critical and non-critical; for the less important group of data I manage them with trusted </w:t>
-      </w:r>
-      <w:proofErr w:type="gramStart"/>
-      <w:r>
-        <w:rPr>
-          <w:color w:val="006400"/>
-        </w:rPr>
-        <w:t>tools ,</w:t>
-      </w:r>
-      <w:proofErr w:type="gramEnd"/>
-      <w:r>
-        <w:rPr>
-          <w:color w:val="006400"/>
-        </w:rPr>
-        <w:t xml:space="preserve"> but for the </w:t>
+        <w:t xml:space="preserve">for keeping my info safe, I try to keep a balance between using convenient tools and safety practices, for instance I divided my accounts in two group, critical and non-critical; for the less important group of data I manage them with trusted tools , but for the </w:t>
       </w:r>
       <w:r>
         <w:rPr>
@@ -1034,21 +948,7 @@
         <w:rPr>
           <w:color w:val="006400"/>
         </w:rPr>
-        <w:t xml:space="preserve">generally </w:t>
-      </w:r>
-      <w:proofErr w:type="gramStart"/>
-      <w:r>
-        <w:rPr>
-          <w:color w:val="006400"/>
-        </w:rPr>
-        <w:t>speaking</w:t>
-      </w:r>
-      <w:proofErr w:type="gramEnd"/>
-      <w:r>
-        <w:rPr>
-          <w:color w:val="006400"/>
-        </w:rPr>
-        <w:t xml:space="preserve"> going through every passphrase and making sure its secure might not be a good idea because the process is really time consuming and takes a lot of effort to obtain absolute safety, so it might be better to get some kind of balance in the trade off of being easy or secure </w:t>
+        <w:t xml:space="preserve">generally speaking going through every passphrase and making sure its secure might not be a good idea because the process is really time consuming and takes a lot of effort to obtain absolute safety, so it might be better to get some kind of balance in the trade off of being easy or secure </w:t>
       </w:r>
     </w:p>
     <w:p>
@@ -1122,19 +1022,11 @@
         </w:rPr>
         <w:sym w:font="Wingdings" w:char="F0E8"/>
       </w:r>
-      <w:proofErr w:type="gramStart"/>
-      <w:r>
-        <w:rPr>
-          <w:color w:val="006400"/>
-        </w:rPr>
-        <w:t>of course</w:t>
-      </w:r>
-      <w:proofErr w:type="gramEnd"/>
-      <w:r>
-        <w:rPr>
-          <w:color w:val="006400"/>
-        </w:rPr>
-        <w:t xml:space="preserve"> there are many other ways to have passphrase security on the internet but genuinely speaking I feel comfortable with this way because I don’t feel like all of my data is very critical; it is mostly depends on the user </w:t>
+      <w:r>
+        <w:rPr>
+          <w:color w:val="006400"/>
+        </w:rPr>
+        <w:t xml:space="preserve">of course there are many other ways to have passphrase security on the internet but genuinely speaking I feel comfortable with this way because I don’t feel like all of my data is very critical; it is mostly depends on the user </w:t>
       </w:r>
     </w:p>
     <w:p>
@@ -1258,6 +1150,133 @@
           <w:color w:val="006400"/>
         </w:rPr>
       </w:pPr>
+      <w:r>
+        <w:rPr>
+          <w:color w:val="006400"/>
+        </w:rPr>
+        <w:t xml:space="preserve">This question might seem to be hard to be answered at the first glance, but once we specify what does the terms does actually mean today; it starts to make sense. Free, a term that a consumer mind might always look for, is basically now a advertisement term which is being used over and over in countless different ways. Free online services, Free cloud storage, buy one get one free! Do we actually get to purchase one of those item for no charge? If yes why not just take the free one and not the other. Thinking about it, EVERYTHING in this world comes with a price; but it doesn’t necessarily mean it costs money. So how much exactly does free costs? </w:t>
+      </w:r>
+    </w:p>
+    <w:p>
+      <w:pPr>
+        <w:pBdr>
+          <w:top w:val="single" w:sz="4" w:space="1" w:color="auto"/>
+          <w:left w:val="single" w:sz="4" w:space="4" w:color="auto"/>
+          <w:bottom w:val="single" w:sz="4" w:space="1" w:color="auto"/>
+          <w:right w:val="single" w:sz="4" w:space="4" w:color="auto"/>
+        </w:pBdr>
+        <w:spacing w:after="60"/>
+        <w:rPr>
+          <w:color w:val="006400"/>
+        </w:rPr>
+      </w:pPr>
+      <w:r>
+        <w:rPr>
+          <w:color w:val="006400"/>
+        </w:rPr>
+        <w:t>Nowadays many companies are fighting over one of the most valuable resources and willing to do anything to get more of, which is my, you, and anyone else’s data and information</w:t>
+      </w:r>
+      <w:r>
+        <w:rPr>
+          <w:color w:val="006400"/>
+        </w:rPr>
+        <w:t>, which is the ultimate price that we are basically paying while using online free or charging services. Think about it, how much do you use google search daily? What sites do you brows using this search engine, what topics, what stores, what blogs; this would be only dedicated to the search engine, how about google wallet which keeps a track of your transactions, google maps: locations that you have visited, Google mail: information you are transferring and being transferred to you and so on…</w:t>
+      </w:r>
+    </w:p>
+    <w:p>
+      <w:pPr>
+        <w:pBdr>
+          <w:top w:val="single" w:sz="4" w:space="1" w:color="auto"/>
+          <w:left w:val="single" w:sz="4" w:space="4" w:color="auto"/>
+          <w:bottom w:val="single" w:sz="4" w:space="1" w:color="auto"/>
+          <w:right w:val="single" w:sz="4" w:space="4" w:color="auto"/>
+        </w:pBdr>
+        <w:spacing w:after="60"/>
+        <w:rPr>
+          <w:color w:val="006400"/>
+        </w:rPr>
+      </w:pPr>
+      <w:r>
+        <w:rPr>
+          <w:color w:val="006400"/>
+        </w:rPr>
+        <w:t xml:space="preserve">Specialty right now with a new generation in AI industries which helps companies gather information faster and easier with higher market demand. </w:t>
+      </w:r>
+    </w:p>
+    <w:p>
+      <w:pPr>
+        <w:pBdr>
+          <w:top w:val="single" w:sz="4" w:space="1" w:color="auto"/>
+          <w:left w:val="single" w:sz="4" w:space="4" w:color="auto"/>
+          <w:bottom w:val="single" w:sz="4" w:space="1" w:color="auto"/>
+          <w:right w:val="single" w:sz="4" w:space="4" w:color="auto"/>
+        </w:pBdr>
+        <w:spacing w:after="60"/>
+        <w:rPr>
+          <w:color w:val="006400"/>
+        </w:rPr>
+      </w:pPr>
+      <w:r>
+        <w:rPr>
+          <w:color w:val="006400"/>
+        </w:rPr>
+        <w:t>Okay but what harm can be done to us with this info?</w:t>
+      </w:r>
+    </w:p>
+    <w:p>
+      <w:pPr>
+        <w:pBdr>
+          <w:top w:val="single" w:sz="4" w:space="1" w:color="auto"/>
+          <w:left w:val="single" w:sz="4" w:space="4" w:color="auto"/>
+          <w:bottom w:val="single" w:sz="4" w:space="1" w:color="auto"/>
+          <w:right w:val="single" w:sz="4" w:space="4" w:color="auto"/>
+        </w:pBdr>
+        <w:spacing w:after="60"/>
+        <w:rPr>
+          <w:color w:val="006400"/>
+        </w:rPr>
+      </w:pPr>
+      <w:r>
+        <w:rPr>
+          <w:color w:val="006400"/>
+        </w:rPr>
+        <w:lastRenderedPageBreak/>
+        <w:t>Many of us has the experience of breaking up, and after that people have lost their connection to the other person, who USED to know a lot about them; now how would you feel if after years and so many changes throughout time they still have deep level knowledge about you. What would be the risk, what could happen, how secure would you feel about your deepest information. It would be a matter of time before you find out your info on some place that you never wanted to.</w:t>
+      </w:r>
+    </w:p>
+    <w:p>
+      <w:pPr>
+        <w:pBdr>
+          <w:top w:val="single" w:sz="4" w:space="1" w:color="auto"/>
+          <w:left w:val="single" w:sz="4" w:space="4" w:color="auto"/>
+          <w:bottom w:val="single" w:sz="4" w:space="1" w:color="auto"/>
+          <w:right w:val="single" w:sz="4" w:space="4" w:color="auto"/>
+        </w:pBdr>
+        <w:spacing w:after="60"/>
+        <w:rPr>
+          <w:color w:val="006400"/>
+        </w:rPr>
+      </w:pPr>
+      <w:r>
+        <w:rPr>
+          <w:color w:val="006400"/>
+        </w:rPr>
+        <w:t xml:space="preserve">Companies have taken so much of privacy these days by just simply throwing us at the trap of paying the price of </w:t>
+      </w:r>
+      <w:r>
+        <w:rPr>
+          <w:strike/>
+          <w:color w:val="006400"/>
+        </w:rPr>
+        <w:t>free</w:t>
+      </w:r>
+      <w:r>
+        <w:rPr>
+          <w:strike/>
+          <w:color w:val="006400"/>
+        </w:rPr>
+        <w:t xml:space="preserve">. </w:t>
+      </w:r>
     </w:p>
     <w:p>
       <w:pPr>
@@ -4052,6 +4071,7 @@
     <w:rsidRoot w:val="002D0793"/>
     <w:rsid w:val="00235018"/>
     <w:rsid w:val="00240132"/>
+    <w:rsid w:val="002852F4"/>
     <w:rsid w:val="002D0793"/>
     <w:rsid w:val="002F23FD"/>
     <w:rsid w:val="003D645C"/>
@@ -4060,6 +4080,8 @@
     <w:rsid w:val="00734007"/>
     <w:rsid w:val="00745AA0"/>
     <w:rsid w:val="00857E72"/>
+    <w:rsid w:val="0089392C"/>
+    <w:rsid w:val="008C173C"/>
     <w:rsid w:val="008D0B9A"/>
     <w:rsid w:val="00A677B3"/>
     <w:rsid w:val="00E4674B"/>
@@ -4517,7 +4539,7 @@
     <w:basedOn w:val="DefaultParagraphFont"/>
     <w:uiPriority w:val="99"/>
     <w:semiHidden/>
-    <w:rsid w:val="002D0793"/>
+    <w:rsid w:val="008C173C"/>
     <w:rPr>
       <w:color w:val="808080"/>
     </w:rPr>
@@ -4537,6 +4559,62 @@
   <w:style w:type="paragraph" w:customStyle="1" w:styleId="AD8BD5530FAF49D4A9A92F4BBDA9A9E7">
     <w:name w:val="AD8BD5530FAF49D4A9A92F4BBDA9A9E7"/>
     <w:rsid w:val="002D0793"/>
+  </w:style>
+  <w:style w:type="paragraph" w:customStyle="1" w:styleId="4AB92A5AB09049D5915E34E91F0B4064">
+    <w:name w:val="4AB92A5AB09049D5915E34E91F0B4064"/>
+    <w:rsid w:val="008C173C"/>
+    <w:pPr>
+      <w:spacing w:line="278" w:lineRule="auto"/>
+    </w:pPr>
+    <w:rPr>
+      <w:kern w:val="2"/>
+      <w:sz w:val="24"/>
+      <w:szCs w:val="24"/>
+      <w:lang w:val="en-CA" w:eastAsia="en-CA"/>
+      <w14:ligatures w14:val="standardContextual"/>
+    </w:rPr>
+  </w:style>
+  <w:style w:type="paragraph" w:customStyle="1" w:styleId="71CD30C38E8347C2A5C38ADE979E3955">
+    <w:name w:val="71CD30C38E8347C2A5C38ADE979E3955"/>
+    <w:rsid w:val="008C173C"/>
+    <w:pPr>
+      <w:spacing w:line="278" w:lineRule="auto"/>
+    </w:pPr>
+    <w:rPr>
+      <w:kern w:val="2"/>
+      <w:sz w:val="24"/>
+      <w:szCs w:val="24"/>
+      <w:lang w:val="en-CA" w:eastAsia="en-CA"/>
+      <w14:ligatures w14:val="standardContextual"/>
+    </w:rPr>
+  </w:style>
+  <w:style w:type="paragraph" w:customStyle="1" w:styleId="58911C557E584FECA59C1CE78B9DCF06">
+    <w:name w:val="58911C557E584FECA59C1CE78B9DCF06"/>
+    <w:rsid w:val="008C173C"/>
+    <w:pPr>
+      <w:spacing w:line="278" w:lineRule="auto"/>
+    </w:pPr>
+    <w:rPr>
+      <w:kern w:val="2"/>
+      <w:sz w:val="24"/>
+      <w:szCs w:val="24"/>
+      <w:lang w:val="en-CA" w:eastAsia="en-CA"/>
+      <w14:ligatures w14:val="standardContextual"/>
+    </w:rPr>
+  </w:style>
+  <w:style w:type="paragraph" w:customStyle="1" w:styleId="2D6DCA03868F4DBBA4812698222E60EF">
+    <w:name w:val="2D6DCA03868F4DBBA4812698222E60EF"/>
+    <w:rsid w:val="008C173C"/>
+    <w:pPr>
+      <w:spacing w:line="278" w:lineRule="auto"/>
+    </w:pPr>
+    <w:rPr>
+      <w:kern w:val="2"/>
+      <w:sz w:val="24"/>
+      <w:szCs w:val="24"/>
+      <w:lang w:val="en-CA" w:eastAsia="en-CA"/>
+      <w14:ligatures w14:val="standardContextual"/>
+    </w:rPr>
   </w:style>
 </w:styles>
 </file>

</xml_diff>